<commit_message>
Fix: Age visualization on rendering speciality certificate
</commit_message>
<xml_diff>
--- a/public/templates/certificates/specialty.docx
+++ b/public/templates/certificates/specialty.docx
@@ -289,7 +289,23 @@
           <w:sz w:val="20"/>
           <w:szCs w:val="20"/>
         </w:rPr>
-        <w:instrText xml:space="preserve">age \* MERGEFORMAT </w:instrText>
+        <w:instrText>age</w:instrText>
+      </w:r>
+      <w:r>
+        <w:rPr>
+          <w:rFonts w:ascii="Book Antiqua" w:hAnsi="Book Antiqua"/>
+          <w:sz w:val="20"/>
+          <w:szCs w:val="20"/>
+        </w:rPr>
+        <w:instrText>.years</w:instrText>
+      </w:r>
+      <w:r>
+        <w:rPr>
+          <w:rFonts w:ascii="Book Antiqua" w:hAnsi="Book Antiqua"/>
+          <w:sz w:val="20"/>
+          <w:szCs w:val="20"/>
+        </w:rPr>
+        <w:instrText xml:space="preserve"> \* MERGEFORMAT </w:instrText>
       </w:r>
       <w:r>
         <w:rPr>
@@ -305,7 +321,7 @@
           <w:sz w:val="20"/>
           <w:szCs w:val="20"/>
         </w:rPr>
-        <w:t>«=patient.age»</w:t>
+        <w:t>«=patient.age.years»</w:t>
       </w:r>
       <w:r>
         <w:rPr>
@@ -337,6 +353,94 @@
           <w:sz w:val="20"/>
           <w:szCs w:val="20"/>
         </w:rPr>
+        <w:t xml:space="preserve"> </w:t>
+      </w:r>
+      <w:r>
+        <w:rPr>
+          <w:rFonts w:ascii="Book Antiqua" w:hAnsi="Book Antiqua"/>
+          <w:sz w:val="20"/>
+          <w:szCs w:val="20"/>
+        </w:rPr>
+        <w:fldChar w:fldCharType="begin"/>
+      </w:r>
+      <w:r>
+        <w:rPr>
+          <w:rFonts w:ascii="Book Antiqua" w:hAnsi="Book Antiqua"/>
+          <w:sz w:val="20"/>
+          <w:szCs w:val="20"/>
+        </w:rPr>
+        <w:instrText>MERGEFIELD =patient.</w:instrText>
+      </w:r>
+      <w:r>
+        <w:rPr>
+          <w:rFonts w:ascii="Book Antiqua" w:hAnsi="Book Antiqua"/>
+          <w:sz w:val="20"/>
+          <w:szCs w:val="20"/>
+        </w:rPr>
+        <w:instrText>age</w:instrText>
+      </w:r>
+      <w:r>
+        <w:rPr>
+          <w:rFonts w:ascii="Book Antiqua" w:hAnsi="Book Antiqua"/>
+          <w:sz w:val="20"/>
+          <w:szCs w:val="20"/>
+        </w:rPr>
+        <w:instrText>.</w:instrText>
+      </w:r>
+      <w:r>
+        <w:rPr>
+          <w:rFonts w:ascii="Book Antiqua" w:hAnsi="Book Antiqua"/>
+          <w:sz w:val="20"/>
+          <w:szCs w:val="20"/>
+        </w:rPr>
+        <w:instrText>months</w:instrText>
+      </w:r>
+      <w:r>
+        <w:rPr>
+          <w:rFonts w:ascii="Book Antiqua" w:hAnsi="Book Antiqua"/>
+          <w:sz w:val="20"/>
+          <w:szCs w:val="20"/>
+        </w:rPr>
+        <w:instrText xml:space="preserve"> \* MERGEFORMAT </w:instrText>
+      </w:r>
+      <w:r>
+        <w:rPr>
+          <w:rFonts w:ascii="Book Antiqua" w:hAnsi="Book Antiqua"/>
+          <w:sz w:val="20"/>
+          <w:szCs w:val="20"/>
+        </w:rPr>
+        <w:fldChar w:fldCharType="separate"/>
+      </w:r>
+      <w:r>
+        <w:rPr>
+          <w:rFonts w:ascii="Book Antiqua" w:hAnsi="Book Antiqua"/>
+          <w:sz w:val="20"/>
+          <w:szCs w:val="20"/>
+        </w:rPr>
+        <w:t>«=patient.age.months»</w:t>
+      </w:r>
+      <w:r>
+        <w:rPr>
+          <w:rFonts w:ascii="Book Antiqua" w:hAnsi="Book Antiqua"/>
+          <w:sz w:val="20"/>
+          <w:szCs w:val="20"/>
+        </w:rPr>
+        <w:fldChar w:fldCharType="end"/>
+      </w:r>
+      <w:r>
+        <w:rPr>
+          <w:rFonts w:ascii="Book Antiqua" w:hAnsi="Book Antiqua"/>
+          <w:sz w:val="20"/>
+          <w:szCs w:val="20"/>
+        </w:rPr>
+        <w:t xml:space="preserve"> meses</w:t>
+      </w:r>
+      <w:r>
+        <w:rPr>
+          <w:rFonts w:ascii="Book Antiqua" w:hAnsi="Book Antiqua"/>
+          <w:sz w:val="20"/>
+          <w:szCs w:val="20"/>
+        </w:rPr>
         <w:tab/>
       </w:r>
       <w:r>
@@ -355,875 +459,867 @@
         </w:rPr>
         <w:tab/>
       </w:r>
-      <w:r>
-        <w:rPr>
-          <w:rFonts w:ascii="Book Antiqua" w:hAnsi="Book Antiqua"/>
-          <w:sz w:val="20"/>
-          <w:szCs w:val="20"/>
-        </w:rPr>
-        <w:tab/>
-      </w:r>
-      <w:r>
-        <w:rPr>
-          <w:rFonts w:ascii="Book Antiqua" w:hAnsi="Book Antiqua"/>
-          <w:b/>
-          <w:sz w:val="20"/>
-          <w:szCs w:val="20"/>
-        </w:rPr>
-        <w:t>CI</w:t>
-      </w:r>
-      <w:r>
-        <w:rPr>
-          <w:rFonts w:ascii="Book Antiqua" w:hAnsi="Book Antiqua"/>
-          <w:sz w:val="20"/>
-          <w:szCs w:val="20"/>
-        </w:rPr>
-        <w:t>.</w:t>
-      </w:r>
-      <w:r>
-        <w:rPr>
-          <w:rFonts w:ascii="Book Antiqua" w:hAnsi="Book Antiqua"/>
-          <w:sz w:val="20"/>
-          <w:szCs w:val="20"/>
-        </w:rPr>
-        <w:t xml:space="preserve">: </w:t>
-      </w:r>
-      <w:r>
-        <w:rPr>
-          <w:rFonts w:ascii="Book Antiqua" w:hAnsi="Book Antiqua"/>
-          <w:sz w:val="20"/>
-          <w:szCs w:val="20"/>
-        </w:rPr>
-        <w:fldChar w:fldCharType="begin"/>
-      </w:r>
-      <w:r>
-        <w:rPr>
-          <w:rFonts w:ascii="Book Antiqua" w:hAnsi="Book Antiqua"/>
-          <w:sz w:val="20"/>
-          <w:szCs w:val="20"/>
-        </w:rPr>
-        <w:instrText>MERGEFIELD =</w:instrText>
-      </w:r>
-      <w:r>
-        <w:rPr>
-          <w:rFonts w:ascii="Book Antiqua" w:hAnsi="Book Antiqua"/>
-          <w:sz w:val="20"/>
-          <w:szCs w:val="20"/>
-        </w:rPr>
-        <w:instrText>patient.</w:instrText>
-      </w:r>
-      <w:r>
-        <w:rPr>
-          <w:rFonts w:ascii="Book Antiqua" w:hAnsi="Book Antiqua"/>
-          <w:sz w:val="20"/>
-          <w:szCs w:val="20"/>
-        </w:rPr>
-        <w:instrText xml:space="preserve">identity_card_number \* MERGEFORMAT </w:instrText>
-      </w:r>
-      <w:r>
-        <w:rPr>
-          <w:rFonts w:ascii="Book Antiqua" w:hAnsi="Book Antiqua"/>
-          <w:sz w:val="20"/>
-          <w:szCs w:val="20"/>
-        </w:rPr>
-        <w:fldChar w:fldCharType="separate"/>
-      </w:r>
-      <w:r>
-        <w:rPr>
-          <w:rFonts w:ascii="Book Antiqua" w:hAnsi="Book Antiqua"/>
-          <w:sz w:val="20"/>
-          <w:szCs w:val="20"/>
-        </w:rPr>
-        <w:t>«=patient.identity_card_number»</w:t>
-      </w:r>
-      <w:r>
-        <w:rPr>
-          <w:rFonts w:ascii="Book Antiqua" w:hAnsi="Book Antiqua"/>
-          <w:sz w:val="20"/>
-          <w:szCs w:val="20"/>
-        </w:rPr>
-        <w:fldChar w:fldCharType="end"/>
-      </w:r>
-    </w:p>
-    <w:p>
-      <w:pPr>
-        <w:jc w:val="both"/>
-        <w:rPr>
-          <w:rFonts w:ascii="Book Antiqua" w:hAnsi="Book Antiqua"/>
-          <w:sz w:val="20"/>
-          <w:szCs w:val="20"/>
-        </w:rPr>
-      </w:pPr>
-      <w:r>
-        <w:rPr>
-          <w:rFonts w:ascii="Book Antiqua" w:hAnsi="Book Antiqua"/>
-          <w:b/>
-          <w:sz w:val="20"/>
-          <w:szCs w:val="20"/>
-        </w:rPr>
-        <w:t>Enfermedad actual</w:t>
-      </w:r>
-      <w:r>
-        <w:rPr>
-          <w:rFonts w:ascii="Book Antiqua" w:hAnsi="Book Antiqua"/>
-          <w:sz w:val="20"/>
-          <w:szCs w:val="20"/>
-        </w:rPr>
-        <w:t xml:space="preserve">: </w:t>
-      </w:r>
-      <w:r>
-        <w:rPr>
-          <w:rFonts w:ascii="Book Antiqua" w:hAnsi="Book Antiqua"/>
-          <w:sz w:val="20"/>
-          <w:szCs w:val="20"/>
-        </w:rPr>
-        <w:tab/>
-      </w:r>
-      <w:r>
-        <w:rPr>
-          <w:rFonts w:ascii="Book Antiqua" w:hAnsi="Book Antiqua"/>
-          <w:sz w:val="20"/>
-          <w:szCs w:val="20"/>
-        </w:rPr>
-        <w:fldChar w:fldCharType="begin"/>
-      </w:r>
-      <w:r>
-        <w:rPr>
-          <w:rFonts w:ascii="Book Antiqua" w:hAnsi="Book Antiqua"/>
-          <w:sz w:val="20"/>
-          <w:szCs w:val="20"/>
-        </w:rPr>
-        <w:instrText>MERGEFIELD =consultation.</w:instrText>
-      </w:r>
-      <w:r>
-        <w:rPr>
-          <w:rFonts w:ascii="Book Antiqua" w:hAnsi="Book Antiqua"/>
-          <w:sz w:val="20"/>
-          <w:szCs w:val="20"/>
-        </w:rPr>
-        <w:instrText xml:space="preserve">reason \* MERGEFORMAT </w:instrText>
-      </w:r>
-      <w:r>
-        <w:rPr>
-          <w:rFonts w:ascii="Book Antiqua" w:hAnsi="Book Antiqua"/>
-          <w:sz w:val="20"/>
-          <w:szCs w:val="20"/>
-        </w:rPr>
-        <w:fldChar w:fldCharType="separate"/>
-      </w:r>
-      <w:r>
-        <w:rPr>
-          <w:rFonts w:ascii="Book Antiqua" w:hAnsi="Book Antiqua"/>
-          <w:sz w:val="20"/>
-          <w:szCs w:val="20"/>
-        </w:rPr>
-        <w:t>«=consultation.reason»</w:t>
-      </w:r>
-      <w:r>
-        <w:rPr>
-          <w:rFonts w:ascii="Book Antiqua" w:hAnsi="Book Antiqua"/>
-          <w:sz w:val="20"/>
-          <w:szCs w:val="20"/>
-        </w:rPr>
-        <w:fldChar w:fldCharType="end"/>
-      </w:r>
-    </w:p>
-    <w:p>
-      <w:pPr>
-        <w:spacing w:line="276" w:lineRule="auto"/>
-        <w:jc w:val="both"/>
-        <w:rPr>
-          <w:rFonts w:ascii="Book Antiqua" w:hAnsi="Book Antiqua"/>
-          <w:b/>
-          <w:sz w:val="20"/>
-          <w:szCs w:val="20"/>
-        </w:rPr>
-      </w:pPr>
-    </w:p>
-    <w:p>
-      <w:pPr>
-        <w:spacing w:line="276" w:lineRule="auto"/>
-        <w:jc w:val="both"/>
-        <w:rPr>
-          <w:rFonts w:ascii="Book Antiqua" w:hAnsi="Book Antiqua"/>
-          <w:sz w:val="16"/>
-          <w:szCs w:val="16"/>
-        </w:rPr>
-      </w:pPr>
-      <w:r>
-        <w:rPr>
-          <w:rFonts w:ascii="Book Antiqua" w:hAnsi="Book Antiqua"/>
-          <w:b/>
-          <w:sz w:val="16"/>
-          <w:szCs w:val="16"/>
-        </w:rPr>
-        <w:t>OIDO DERECHO</w:t>
-      </w:r>
-      <w:r>
-        <w:rPr>
-          <w:rFonts w:ascii="Book Antiqua" w:hAnsi="Book Antiqua"/>
-          <w:sz w:val="16"/>
-          <w:szCs w:val="16"/>
-        </w:rPr>
-        <w:t>: NORMAL</w:t>
-      </w:r>
-    </w:p>
-    <w:p>
-      <w:pPr>
-        <w:spacing w:line="276" w:lineRule="auto"/>
-        <w:jc w:val="both"/>
-        <w:rPr>
-          <w:rFonts w:ascii="Book Antiqua" w:hAnsi="Book Antiqua"/>
-          <w:sz w:val="16"/>
-          <w:szCs w:val="16"/>
-        </w:rPr>
-      </w:pPr>
-      <w:r>
-        <w:rPr>
-          <w:rFonts w:ascii="Book Antiqua" w:hAnsi="Book Antiqua"/>
-          <w:b/>
-          <w:sz w:val="16"/>
-          <w:szCs w:val="16"/>
-        </w:rPr>
-        <w:t>OIDO IZQUIERDO</w:t>
-      </w:r>
-      <w:r>
-        <w:rPr>
-          <w:rFonts w:ascii="Book Antiqua" w:hAnsi="Book Antiqua"/>
-          <w:sz w:val="16"/>
-          <w:szCs w:val="16"/>
-        </w:rPr>
-        <w:t>: NORMAL</w:t>
-      </w:r>
-    </w:p>
-    <w:p>
-      <w:pPr>
-        <w:spacing w:line="276" w:lineRule="auto"/>
-        <w:jc w:val="both"/>
-        <w:rPr>
-          <w:rFonts w:ascii="Book Antiqua" w:hAnsi="Book Antiqua"/>
-          <w:sz w:val="16"/>
-          <w:szCs w:val="16"/>
-        </w:rPr>
-      </w:pPr>
-      <w:r>
-        <w:rPr>
-          <w:rFonts w:ascii="Book Antiqua" w:hAnsi="Book Antiqua"/>
-          <w:b/>
-          <w:sz w:val="16"/>
-          <w:szCs w:val="16"/>
-        </w:rPr>
-        <w:t>FOSA NASAL DERECHA</w:t>
-      </w:r>
-    </w:p>
-    <w:p>
-      <w:pPr>
-        <w:spacing w:line="276" w:lineRule="auto"/>
-        <w:jc w:val="both"/>
-        <w:rPr>
-          <w:rFonts w:ascii="Book Antiqua" w:hAnsi="Book Antiqua"/>
-          <w:sz w:val="16"/>
-          <w:szCs w:val="16"/>
-        </w:rPr>
-      </w:pPr>
-      <w:r>
-        <w:rPr>
-          <w:rFonts w:ascii="Book Antiqua" w:hAnsi="Book Antiqua"/>
-          <w:sz w:val="16"/>
-          <w:szCs w:val="16"/>
-        </w:rPr>
-        <w:t>VESTIBULO NASAL Y VALVULA: NORMAL</w:t>
-      </w:r>
-    </w:p>
-    <w:p>
-      <w:pPr>
-        <w:spacing w:line="276" w:lineRule="auto"/>
-        <w:jc w:val="both"/>
-        <w:rPr>
-          <w:rFonts w:ascii="Book Antiqua" w:hAnsi="Book Antiqua"/>
-          <w:sz w:val="16"/>
-          <w:szCs w:val="16"/>
-        </w:rPr>
-      </w:pPr>
-      <w:r>
-        <w:rPr>
-          <w:rFonts w:ascii="Book Antiqua" w:hAnsi="Book Antiqua"/>
-          <w:sz w:val="16"/>
-          <w:szCs w:val="16"/>
-        </w:rPr>
-        <w:t>MEATO INFERIOR: NORMAL</w:t>
-      </w:r>
-    </w:p>
-    <w:p>
-      <w:pPr>
-        <w:spacing w:line="276" w:lineRule="auto"/>
-        <w:jc w:val="both"/>
-        <w:rPr>
-          <w:rFonts w:ascii="Book Antiqua" w:hAnsi="Book Antiqua"/>
-          <w:sz w:val="16"/>
-          <w:szCs w:val="16"/>
-        </w:rPr>
-      </w:pPr>
-      <w:r>
-        <w:rPr>
-          <w:rFonts w:ascii="Book Antiqua" w:hAnsi="Book Antiqua"/>
-          <w:sz w:val="16"/>
-          <w:szCs w:val="16"/>
-        </w:rPr>
-        <w:t>CORNETE INFERIOR: VIOLACEO</w:t>
-      </w:r>
-    </w:p>
-    <w:p>
-      <w:pPr>
-        <w:spacing w:line="276" w:lineRule="auto"/>
-        <w:jc w:val="both"/>
-        <w:rPr>
-          <w:rFonts w:ascii="Book Antiqua" w:hAnsi="Book Antiqua"/>
-          <w:sz w:val="16"/>
-          <w:szCs w:val="16"/>
-        </w:rPr>
-      </w:pPr>
-      <w:r>
-        <w:rPr>
-          <w:rFonts w:ascii="Book Antiqua" w:hAnsi="Book Antiqua"/>
-          <w:sz w:val="16"/>
-          <w:szCs w:val="16"/>
-        </w:rPr>
-        <w:t>COANA: NORMAL</w:t>
-      </w:r>
-    </w:p>
-    <w:p>
-      <w:pPr>
-        <w:spacing w:line="276" w:lineRule="auto"/>
-        <w:jc w:val="both"/>
-        <w:rPr>
-          <w:rFonts w:ascii="Book Antiqua" w:hAnsi="Book Antiqua"/>
-          <w:sz w:val="16"/>
-          <w:szCs w:val="16"/>
-        </w:rPr>
-      </w:pPr>
-      <w:r>
-        <w:rPr>
-          <w:rFonts w:ascii="Book Antiqua" w:hAnsi="Book Antiqua"/>
-          <w:sz w:val="16"/>
-          <w:szCs w:val="16"/>
-        </w:rPr>
-        <w:t>MEATO MEDIO: NORMAL</w:t>
-      </w:r>
-    </w:p>
-    <w:p>
-      <w:pPr>
-        <w:spacing w:line="276" w:lineRule="auto"/>
-        <w:jc w:val="both"/>
-        <w:rPr>
-          <w:rFonts w:ascii="Book Antiqua" w:hAnsi="Book Antiqua"/>
-          <w:sz w:val="16"/>
-          <w:szCs w:val="16"/>
-        </w:rPr>
-      </w:pPr>
-      <w:r>
-        <w:rPr>
-          <w:rFonts w:ascii="Book Antiqua" w:hAnsi="Book Antiqua"/>
-          <w:sz w:val="16"/>
-          <w:szCs w:val="16"/>
-        </w:rPr>
-        <w:t>CORNETE MEDIO: NORMAL</w:t>
-      </w:r>
-    </w:p>
-    <w:p>
-      <w:pPr>
-        <w:spacing w:line="276" w:lineRule="auto"/>
-        <w:jc w:val="both"/>
-        <w:rPr>
-          <w:rFonts w:ascii="Book Antiqua" w:hAnsi="Book Antiqua"/>
-          <w:sz w:val="16"/>
-          <w:szCs w:val="16"/>
-        </w:rPr>
-      </w:pPr>
-      <w:r>
-        <w:rPr>
-          <w:rFonts w:ascii="Book Antiqua" w:hAnsi="Book Antiqua"/>
-          <w:sz w:val="16"/>
-          <w:szCs w:val="16"/>
-        </w:rPr>
-        <w:t>CORNETE SUPERIOR: NORMAL</w:t>
-      </w:r>
-    </w:p>
-    <w:p>
-      <w:pPr>
-        <w:spacing w:line="276" w:lineRule="auto"/>
-        <w:jc w:val="both"/>
-        <w:rPr>
-          <w:rFonts w:ascii="Book Antiqua" w:hAnsi="Book Antiqua"/>
-          <w:sz w:val="16"/>
-          <w:szCs w:val="16"/>
-        </w:rPr>
-      </w:pPr>
-      <w:r>
-        <w:rPr>
-          <w:rFonts w:ascii="Book Antiqua" w:hAnsi="Book Antiqua"/>
-          <w:sz w:val="16"/>
-          <w:szCs w:val="16"/>
-        </w:rPr>
-        <w:t>TECHO NASAL: NORMAL</w:t>
-      </w:r>
-    </w:p>
-    <w:p>
-      <w:pPr>
-        <w:spacing w:line="276" w:lineRule="auto"/>
-        <w:jc w:val="both"/>
-        <w:rPr>
-          <w:rFonts w:ascii="Book Antiqua" w:hAnsi="Book Antiqua"/>
-          <w:sz w:val="16"/>
-          <w:szCs w:val="16"/>
-        </w:rPr>
-      </w:pPr>
-      <w:r>
-        <w:rPr>
-          <w:rFonts w:ascii="Book Antiqua" w:hAnsi="Book Antiqua"/>
-          <w:sz w:val="16"/>
-          <w:szCs w:val="16"/>
-        </w:rPr>
-        <w:t>RESCESO OLFATORIO: NORMAL</w:t>
-      </w:r>
-    </w:p>
-    <w:p>
-      <w:pPr>
-        <w:spacing w:line="276" w:lineRule="auto"/>
-        <w:jc w:val="both"/>
-        <w:rPr>
-          <w:rFonts w:ascii="Book Antiqua" w:hAnsi="Book Antiqua"/>
-          <w:sz w:val="16"/>
-          <w:szCs w:val="16"/>
-        </w:rPr>
-      </w:pPr>
-      <w:r>
-        <w:rPr>
-          <w:rFonts w:ascii="Book Antiqua" w:hAnsi="Book Antiqua"/>
-          <w:sz w:val="16"/>
-          <w:szCs w:val="16"/>
-        </w:rPr>
-        <w:t>SEPTO: CENTRAL</w:t>
-      </w:r>
-    </w:p>
-    <w:p>
-      <w:pPr>
-        <w:spacing w:line="276" w:lineRule="auto"/>
-        <w:jc w:val="both"/>
-        <w:rPr>
-          <w:rFonts w:ascii="Book Antiqua" w:hAnsi="Book Antiqua"/>
-          <w:sz w:val="16"/>
-          <w:szCs w:val="16"/>
-        </w:rPr>
-      </w:pPr>
-      <w:r>
-        <w:rPr>
-          <w:rFonts w:ascii="Book Antiqua" w:hAnsi="Book Antiqua"/>
-          <w:sz w:val="16"/>
-          <w:szCs w:val="16"/>
-        </w:rPr>
-        <w:t>PARED OSEA DE PIRAMIDE NASAL: NORMAL</w:t>
-      </w:r>
-    </w:p>
-    <w:p>
-      <w:pPr>
-        <w:spacing w:line="276" w:lineRule="auto"/>
-        <w:jc w:val="both"/>
-        <w:rPr>
-          <w:rFonts w:ascii="Book Antiqua" w:hAnsi="Book Antiqua"/>
-          <w:sz w:val="16"/>
-          <w:szCs w:val="16"/>
-        </w:rPr>
-      </w:pPr>
-      <w:r>
-        <w:rPr>
-          <w:rFonts w:ascii="Book Antiqua" w:hAnsi="Book Antiqua"/>
-          <w:b/>
-          <w:sz w:val="16"/>
-          <w:szCs w:val="16"/>
-        </w:rPr>
-        <w:t>FOSA NASAL IZQUIERDA</w:t>
-      </w:r>
-    </w:p>
-    <w:p>
-      <w:pPr>
-        <w:spacing w:line="276" w:lineRule="auto"/>
-        <w:jc w:val="both"/>
-        <w:rPr>
-          <w:rFonts w:ascii="Book Antiqua" w:hAnsi="Book Antiqua"/>
-          <w:sz w:val="16"/>
-          <w:szCs w:val="16"/>
-        </w:rPr>
-      </w:pPr>
-      <w:r>
-        <w:rPr>
-          <w:rFonts w:ascii="Book Antiqua" w:hAnsi="Book Antiqua"/>
-          <w:sz w:val="16"/>
-          <w:szCs w:val="16"/>
-        </w:rPr>
-        <w:t>VESTIBULO NASAL Y VALVULA: NORMAL</w:t>
-      </w:r>
-    </w:p>
-    <w:p>
-      <w:pPr>
-        <w:spacing w:line="276" w:lineRule="auto"/>
-        <w:jc w:val="both"/>
-        <w:rPr>
-          <w:rFonts w:ascii="Book Antiqua" w:hAnsi="Book Antiqua"/>
-          <w:sz w:val="16"/>
-          <w:szCs w:val="16"/>
-        </w:rPr>
-      </w:pPr>
-      <w:r>
-        <w:rPr>
-          <w:rFonts w:ascii="Book Antiqua" w:hAnsi="Book Antiqua"/>
-          <w:sz w:val="16"/>
-          <w:szCs w:val="16"/>
-        </w:rPr>
-        <w:t>MEATO INFERIOR: NORMAL</w:t>
-      </w:r>
-    </w:p>
-    <w:p>
-      <w:pPr>
-        <w:spacing w:line="276" w:lineRule="auto"/>
-        <w:jc w:val="both"/>
-        <w:rPr>
-          <w:rFonts w:ascii="Book Antiqua" w:hAnsi="Book Antiqua"/>
-          <w:sz w:val="16"/>
-          <w:szCs w:val="16"/>
-        </w:rPr>
-      </w:pPr>
-      <w:r>
-        <w:rPr>
-          <w:rFonts w:ascii="Book Antiqua" w:hAnsi="Book Antiqua"/>
-          <w:sz w:val="16"/>
-          <w:szCs w:val="16"/>
-        </w:rPr>
-        <w:t>CORNETE INFERIOR: VIOLACEO</w:t>
-      </w:r>
-    </w:p>
-    <w:p>
-      <w:pPr>
-        <w:spacing w:line="276" w:lineRule="auto"/>
-        <w:jc w:val="both"/>
-        <w:rPr>
-          <w:rFonts w:ascii="Book Antiqua" w:hAnsi="Book Antiqua"/>
-          <w:sz w:val="16"/>
-          <w:szCs w:val="16"/>
-        </w:rPr>
-      </w:pPr>
-      <w:r>
-        <w:rPr>
-          <w:rFonts w:ascii="Book Antiqua" w:hAnsi="Book Antiqua"/>
-          <w:sz w:val="16"/>
-          <w:szCs w:val="16"/>
-        </w:rPr>
-        <w:t>COANA: NORMAL</w:t>
-      </w:r>
-    </w:p>
-    <w:p>
-      <w:pPr>
-        <w:spacing w:line="276" w:lineRule="auto"/>
-        <w:jc w:val="both"/>
-        <w:rPr>
-          <w:rFonts w:ascii="Book Antiqua" w:hAnsi="Book Antiqua"/>
-          <w:sz w:val="16"/>
-          <w:szCs w:val="16"/>
-        </w:rPr>
-      </w:pPr>
-      <w:r>
-        <w:rPr>
-          <w:rFonts w:ascii="Book Antiqua" w:hAnsi="Book Antiqua"/>
-          <w:sz w:val="16"/>
-          <w:szCs w:val="16"/>
-        </w:rPr>
-        <w:t>MEATO MEDIO: NORMAL</w:t>
-      </w:r>
-    </w:p>
-    <w:p>
-      <w:pPr>
-        <w:spacing w:line="276" w:lineRule="auto"/>
-        <w:jc w:val="both"/>
-        <w:rPr>
-          <w:rFonts w:ascii="Book Antiqua" w:hAnsi="Book Antiqua"/>
-          <w:sz w:val="16"/>
-          <w:szCs w:val="16"/>
-        </w:rPr>
-      </w:pPr>
-      <w:r>
-        <w:rPr>
-          <w:rFonts w:ascii="Book Antiqua" w:hAnsi="Book Antiqua"/>
-          <w:sz w:val="16"/>
-          <w:szCs w:val="16"/>
-        </w:rPr>
-        <w:t>CORNETE MEDIO: NORMAL</w:t>
-      </w:r>
-    </w:p>
-    <w:p>
-      <w:pPr>
-        <w:spacing w:line="276" w:lineRule="auto"/>
-        <w:jc w:val="both"/>
-        <w:rPr>
-          <w:rFonts w:ascii="Book Antiqua" w:hAnsi="Book Antiqua"/>
-          <w:sz w:val="16"/>
-          <w:szCs w:val="16"/>
-        </w:rPr>
-      </w:pPr>
-      <w:r>
-        <w:rPr>
-          <w:rFonts w:ascii="Book Antiqua" w:hAnsi="Book Antiqua"/>
-          <w:sz w:val="16"/>
-          <w:szCs w:val="16"/>
-        </w:rPr>
-        <w:t>CORNETE SUPERIOR: NORMAL</w:t>
-      </w:r>
-    </w:p>
-    <w:p>
-      <w:pPr>
-        <w:spacing w:line="276" w:lineRule="auto"/>
-        <w:jc w:val="both"/>
-        <w:rPr>
-          <w:rFonts w:ascii="Book Antiqua" w:hAnsi="Book Antiqua"/>
-          <w:sz w:val="16"/>
-          <w:szCs w:val="16"/>
-        </w:rPr>
-      </w:pPr>
-      <w:r>
-        <w:rPr>
-          <w:rFonts w:ascii="Book Antiqua" w:hAnsi="Book Antiqua"/>
-          <w:sz w:val="16"/>
-          <w:szCs w:val="16"/>
-        </w:rPr>
-        <w:t>TECHO NASAL: NORMAL</w:t>
-      </w:r>
-    </w:p>
-    <w:p>
-      <w:pPr>
-        <w:spacing w:line="276" w:lineRule="auto"/>
-        <w:jc w:val="both"/>
-        <w:rPr>
-          <w:rFonts w:ascii="Book Antiqua" w:hAnsi="Book Antiqua"/>
-          <w:sz w:val="16"/>
-          <w:szCs w:val="16"/>
-        </w:rPr>
-      </w:pPr>
-      <w:r>
-        <w:rPr>
-          <w:rFonts w:ascii="Book Antiqua" w:hAnsi="Book Antiqua"/>
-          <w:sz w:val="16"/>
-          <w:szCs w:val="16"/>
-        </w:rPr>
-        <w:t>RESCESO OLFATORIO: NORMAL</w:t>
-      </w:r>
-    </w:p>
-    <w:p>
-      <w:pPr>
-        <w:spacing w:line="276" w:lineRule="auto"/>
-        <w:jc w:val="both"/>
-        <w:rPr>
-          <w:rFonts w:ascii="Book Antiqua" w:hAnsi="Book Antiqua"/>
-          <w:sz w:val="16"/>
-          <w:szCs w:val="16"/>
-        </w:rPr>
-      </w:pPr>
-      <w:r>
-        <w:rPr>
-          <w:rFonts w:ascii="Book Antiqua" w:hAnsi="Book Antiqua"/>
-          <w:sz w:val="16"/>
-          <w:szCs w:val="16"/>
-        </w:rPr>
-        <w:t>SEPTO: CENTRAL</w:t>
-      </w:r>
-    </w:p>
-    <w:p>
-      <w:pPr>
-        <w:spacing w:line="276" w:lineRule="auto"/>
-        <w:jc w:val="both"/>
-        <w:rPr>
-          <w:rFonts w:ascii="Book Antiqua" w:hAnsi="Book Antiqua"/>
-          <w:sz w:val="16"/>
-          <w:szCs w:val="16"/>
-        </w:rPr>
-      </w:pPr>
-      <w:r>
-        <w:rPr>
-          <w:rFonts w:ascii="Book Antiqua" w:hAnsi="Book Antiqua"/>
-          <w:sz w:val="16"/>
-          <w:szCs w:val="16"/>
-        </w:rPr>
-        <w:t>PARED OSEA DE PIRAMIDE NASAL: NORMAL</w:t>
-      </w:r>
-    </w:p>
-    <w:p>
-      <w:pPr>
-        <w:spacing w:line="276" w:lineRule="auto"/>
-        <w:jc w:val="both"/>
-        <w:rPr>
-          <w:rFonts w:ascii="Book Antiqua" w:hAnsi="Book Antiqua"/>
-          <w:sz w:val="16"/>
-          <w:szCs w:val="16"/>
-        </w:rPr>
-      </w:pPr>
-      <w:r>
-        <w:rPr>
-          <w:rFonts w:ascii="Book Antiqua" w:hAnsi="Book Antiqua"/>
-          <w:b/>
-          <w:sz w:val="16"/>
-          <w:szCs w:val="16"/>
-        </w:rPr>
-        <w:t>NASOFARINGE</w:t>
-      </w:r>
-      <w:r>
-        <w:rPr>
-          <w:rFonts w:ascii="Book Antiqua" w:hAnsi="Book Antiqua"/>
-          <w:sz w:val="16"/>
-          <w:szCs w:val="16"/>
-        </w:rPr>
-        <w:t>: NORMAL</w:t>
-      </w:r>
-    </w:p>
-    <w:p>
-      <w:pPr>
-        <w:spacing w:line="276" w:lineRule="auto"/>
-        <w:jc w:val="both"/>
-        <w:rPr>
-          <w:rFonts w:ascii="Book Antiqua" w:hAnsi="Book Antiqua"/>
-          <w:sz w:val="16"/>
-          <w:szCs w:val="16"/>
-        </w:rPr>
-      </w:pPr>
-      <w:r>
-        <w:rPr>
-          <w:rFonts w:ascii="Book Antiqua" w:hAnsi="Book Antiqua"/>
-          <w:b/>
-          <w:sz w:val="16"/>
-          <w:szCs w:val="16"/>
-        </w:rPr>
-        <w:t>CAVIDAD ORAL</w:t>
-      </w:r>
-      <w:r>
-        <w:rPr>
-          <w:rFonts w:ascii="Book Antiqua" w:hAnsi="Book Antiqua"/>
-          <w:sz w:val="16"/>
-          <w:szCs w:val="16"/>
-        </w:rPr>
-        <w:t xml:space="preserve"> : NORMAL</w:t>
-      </w:r>
-    </w:p>
-    <w:p>
-      <w:pPr>
-        <w:spacing w:line="276" w:lineRule="auto"/>
-        <w:jc w:val="both"/>
-        <w:rPr>
-          <w:rFonts w:ascii="Book Antiqua" w:hAnsi="Book Antiqua"/>
-          <w:sz w:val="16"/>
-          <w:szCs w:val="16"/>
-        </w:rPr>
-      </w:pPr>
-      <w:r>
-        <w:rPr>
-          <w:rFonts w:ascii="Book Antiqua" w:hAnsi="Book Antiqua"/>
-          <w:b/>
-          <w:sz w:val="16"/>
-          <w:szCs w:val="16"/>
-        </w:rPr>
-        <w:t>OROFARINGE</w:t>
-      </w:r>
-      <w:r>
-        <w:rPr>
-          <w:rFonts w:ascii="Book Antiqua" w:hAnsi="Book Antiqua"/>
-          <w:sz w:val="16"/>
-          <w:szCs w:val="16"/>
-        </w:rPr>
-        <w:t>: NORMAL</w:t>
-      </w:r>
-    </w:p>
-    <w:p>
-      <w:pPr>
-        <w:spacing w:line="276" w:lineRule="auto"/>
-        <w:jc w:val="both"/>
-        <w:rPr>
-          <w:rFonts w:ascii="Book Antiqua" w:hAnsi="Book Antiqua"/>
-          <w:sz w:val="16"/>
-          <w:szCs w:val="16"/>
-        </w:rPr>
-      </w:pPr>
-      <w:r>
-        <w:rPr>
-          <w:rFonts w:ascii="Book Antiqua" w:hAnsi="Book Antiqua"/>
-          <w:b/>
-          <w:sz w:val="16"/>
-          <w:szCs w:val="16"/>
-        </w:rPr>
-        <w:t>HIPOFARINGE</w:t>
-      </w:r>
-      <w:r>
-        <w:rPr>
-          <w:rFonts w:ascii="Book Antiqua" w:hAnsi="Book Antiqua"/>
-          <w:sz w:val="16"/>
-          <w:szCs w:val="16"/>
-        </w:rPr>
-        <w:t>: NORMAL</w:t>
-      </w:r>
-    </w:p>
-    <w:p>
-      <w:pPr>
-        <w:spacing w:line="276" w:lineRule="auto"/>
-        <w:jc w:val="both"/>
-        <w:rPr>
-          <w:rFonts w:ascii="Book Antiqua" w:hAnsi="Book Antiqua"/>
-          <w:sz w:val="16"/>
-          <w:szCs w:val="16"/>
-        </w:rPr>
-      </w:pPr>
-      <w:r>
-        <w:rPr>
-          <w:rFonts w:ascii="Book Antiqua" w:hAnsi="Book Antiqua"/>
-          <w:b/>
-          <w:sz w:val="16"/>
-          <w:szCs w:val="16"/>
-        </w:rPr>
-        <w:t>LARINGE</w:t>
-      </w:r>
-      <w:r>
-        <w:rPr>
-          <w:rFonts w:ascii="Book Antiqua" w:hAnsi="Book Antiqua"/>
-          <w:sz w:val="16"/>
-          <w:szCs w:val="16"/>
-        </w:rPr>
-        <w:t>: NORMAL</w:t>
-      </w:r>
-    </w:p>
-    <w:p>
-      <w:pPr>
-        <w:spacing w:line="276" w:lineRule="auto"/>
-        <w:jc w:val="both"/>
-        <w:rPr>
-          <w:rFonts w:ascii="Book Antiqua" w:hAnsi="Book Antiqua"/>
-          <w:sz w:val="16"/>
-          <w:szCs w:val="16"/>
-        </w:rPr>
-      </w:pPr>
-      <w:r>
-        <w:rPr>
-          <w:rFonts w:ascii="Book Antiqua" w:hAnsi="Book Antiqua"/>
-          <w:sz w:val="16"/>
-          <w:szCs w:val="16"/>
-        </w:rPr>
-        <w:t>OTOEMISIONES ACUSTICAS: PRESENTES EN AMBOS OIDOS.</w:t>
-      </w:r>
-    </w:p>
-    <w:p>
-      <w:pPr>
-        <w:jc w:val="both"/>
-        <w:rPr>
-          <w:rFonts w:ascii="Book Antiqua" w:hAnsi="Book Antiqua"/>
-          <w:sz w:val="20"/>
-          <w:szCs w:val="20"/>
-        </w:rPr>
-      </w:pPr>
       <w:bookmarkStart w:id="0" w:name="_GoBack"/>
       <w:bookmarkEnd w:id="0"/>
+      <w:r>
+        <w:rPr>
+          <w:rFonts w:ascii="Book Antiqua" w:hAnsi="Book Antiqua"/>
+          <w:b/>
+          <w:sz w:val="20"/>
+          <w:szCs w:val="20"/>
+        </w:rPr>
+        <w:t>CI</w:t>
+      </w:r>
+      <w:r>
+        <w:rPr>
+          <w:rFonts w:ascii="Book Antiqua" w:hAnsi="Book Antiqua"/>
+          <w:sz w:val="20"/>
+          <w:szCs w:val="20"/>
+        </w:rPr>
+        <w:t>.</w:t>
+      </w:r>
+      <w:r>
+        <w:rPr>
+          <w:rFonts w:ascii="Book Antiqua" w:hAnsi="Book Antiqua"/>
+          <w:sz w:val="20"/>
+          <w:szCs w:val="20"/>
+        </w:rPr>
+        <w:t xml:space="preserve">: </w:t>
+      </w:r>
+      <w:r>
+        <w:rPr>
+          <w:rFonts w:ascii="Book Antiqua" w:hAnsi="Book Antiqua"/>
+          <w:sz w:val="20"/>
+          <w:szCs w:val="20"/>
+        </w:rPr>
+        <w:fldChar w:fldCharType="begin"/>
+      </w:r>
+      <w:r>
+        <w:rPr>
+          <w:rFonts w:ascii="Book Antiqua" w:hAnsi="Book Antiqua"/>
+          <w:sz w:val="20"/>
+          <w:szCs w:val="20"/>
+        </w:rPr>
+        <w:instrText>MERGEFIELD =</w:instrText>
+      </w:r>
+      <w:r>
+        <w:rPr>
+          <w:rFonts w:ascii="Book Antiqua" w:hAnsi="Book Antiqua"/>
+          <w:sz w:val="20"/>
+          <w:szCs w:val="20"/>
+        </w:rPr>
+        <w:instrText>patient.</w:instrText>
+      </w:r>
+      <w:r>
+        <w:rPr>
+          <w:rFonts w:ascii="Book Antiqua" w:hAnsi="Book Antiqua"/>
+          <w:sz w:val="20"/>
+          <w:szCs w:val="20"/>
+        </w:rPr>
+        <w:instrText xml:space="preserve">identity_card_number \* MERGEFORMAT </w:instrText>
+      </w:r>
+      <w:r>
+        <w:rPr>
+          <w:rFonts w:ascii="Book Antiqua" w:hAnsi="Book Antiqua"/>
+          <w:sz w:val="20"/>
+          <w:szCs w:val="20"/>
+        </w:rPr>
+        <w:fldChar w:fldCharType="separate"/>
+      </w:r>
+      <w:r>
+        <w:rPr>
+          <w:rFonts w:ascii="Book Antiqua" w:hAnsi="Book Antiqua"/>
+          <w:sz w:val="20"/>
+          <w:szCs w:val="20"/>
+        </w:rPr>
+        <w:t>«=patient.identity_card_number»</w:t>
+      </w:r>
+      <w:r>
+        <w:rPr>
+          <w:rFonts w:ascii="Book Antiqua" w:hAnsi="Book Antiqua"/>
+          <w:sz w:val="20"/>
+          <w:szCs w:val="20"/>
+        </w:rPr>
+        <w:fldChar w:fldCharType="end"/>
+      </w:r>
+    </w:p>
+    <w:p>
+      <w:pPr>
+        <w:jc w:val="both"/>
+        <w:rPr>
+          <w:rFonts w:ascii="Book Antiqua" w:hAnsi="Book Antiqua"/>
+          <w:sz w:val="20"/>
+          <w:szCs w:val="20"/>
+        </w:rPr>
+      </w:pPr>
+      <w:r>
+        <w:rPr>
+          <w:rFonts w:ascii="Book Antiqua" w:hAnsi="Book Antiqua"/>
+          <w:b/>
+          <w:sz w:val="20"/>
+          <w:szCs w:val="20"/>
+        </w:rPr>
+        <w:t>Enfermedad actual</w:t>
+      </w:r>
+      <w:r>
+        <w:rPr>
+          <w:rFonts w:ascii="Book Antiqua" w:hAnsi="Book Antiqua"/>
+          <w:sz w:val="20"/>
+          <w:szCs w:val="20"/>
+        </w:rPr>
+        <w:t xml:space="preserve">: </w:t>
+      </w:r>
+      <w:r>
+        <w:rPr>
+          <w:rFonts w:ascii="Book Antiqua" w:hAnsi="Book Antiqua"/>
+          <w:sz w:val="20"/>
+          <w:szCs w:val="20"/>
+        </w:rPr>
+        <w:tab/>
+      </w:r>
+      <w:r>
+        <w:rPr>
+          <w:rFonts w:ascii="Book Antiqua" w:hAnsi="Book Antiqua"/>
+          <w:sz w:val="20"/>
+          <w:szCs w:val="20"/>
+        </w:rPr>
+        <w:fldChar w:fldCharType="begin"/>
+      </w:r>
+      <w:r>
+        <w:rPr>
+          <w:rFonts w:ascii="Book Antiqua" w:hAnsi="Book Antiqua"/>
+          <w:sz w:val="20"/>
+          <w:szCs w:val="20"/>
+        </w:rPr>
+        <w:instrText>MERGEFIELD =consultation.</w:instrText>
+      </w:r>
+      <w:r>
+        <w:rPr>
+          <w:rFonts w:ascii="Book Antiqua" w:hAnsi="Book Antiqua"/>
+          <w:sz w:val="20"/>
+          <w:szCs w:val="20"/>
+        </w:rPr>
+        <w:instrText xml:space="preserve">reason \* MERGEFORMAT </w:instrText>
+      </w:r>
+      <w:r>
+        <w:rPr>
+          <w:rFonts w:ascii="Book Antiqua" w:hAnsi="Book Antiqua"/>
+          <w:sz w:val="20"/>
+          <w:szCs w:val="20"/>
+        </w:rPr>
+        <w:fldChar w:fldCharType="separate"/>
+      </w:r>
+      <w:r>
+        <w:rPr>
+          <w:rFonts w:ascii="Book Antiqua" w:hAnsi="Book Antiqua"/>
+          <w:sz w:val="20"/>
+          <w:szCs w:val="20"/>
+        </w:rPr>
+        <w:t>«=consultation.reason»</w:t>
+      </w:r>
+      <w:r>
+        <w:rPr>
+          <w:rFonts w:ascii="Book Antiqua" w:hAnsi="Book Antiqua"/>
+          <w:sz w:val="20"/>
+          <w:szCs w:val="20"/>
+        </w:rPr>
+        <w:fldChar w:fldCharType="end"/>
+      </w:r>
+    </w:p>
+    <w:p>
+      <w:pPr>
+        <w:spacing w:line="276" w:lineRule="auto"/>
+        <w:jc w:val="both"/>
+        <w:rPr>
+          <w:rFonts w:ascii="Book Antiqua" w:hAnsi="Book Antiqua"/>
+          <w:b/>
+          <w:sz w:val="20"/>
+          <w:szCs w:val="20"/>
+        </w:rPr>
+      </w:pPr>
+    </w:p>
+    <w:p>
+      <w:pPr>
+        <w:spacing w:line="276" w:lineRule="auto"/>
+        <w:jc w:val="both"/>
+        <w:rPr>
+          <w:rFonts w:ascii="Book Antiqua" w:hAnsi="Book Antiqua"/>
+          <w:sz w:val="16"/>
+          <w:szCs w:val="16"/>
+        </w:rPr>
+      </w:pPr>
+      <w:r>
+        <w:rPr>
+          <w:rFonts w:ascii="Book Antiqua" w:hAnsi="Book Antiqua"/>
+          <w:b/>
+          <w:sz w:val="16"/>
+          <w:szCs w:val="16"/>
+        </w:rPr>
+        <w:t>OIDO DERECHO</w:t>
+      </w:r>
+      <w:r>
+        <w:rPr>
+          <w:rFonts w:ascii="Book Antiqua" w:hAnsi="Book Antiqua"/>
+          <w:sz w:val="16"/>
+          <w:szCs w:val="16"/>
+        </w:rPr>
+        <w:t>: NORMAL</w:t>
+      </w:r>
+    </w:p>
+    <w:p>
+      <w:pPr>
+        <w:spacing w:line="276" w:lineRule="auto"/>
+        <w:jc w:val="both"/>
+        <w:rPr>
+          <w:rFonts w:ascii="Book Antiqua" w:hAnsi="Book Antiqua"/>
+          <w:sz w:val="16"/>
+          <w:szCs w:val="16"/>
+        </w:rPr>
+      </w:pPr>
+      <w:r>
+        <w:rPr>
+          <w:rFonts w:ascii="Book Antiqua" w:hAnsi="Book Antiqua"/>
+          <w:b/>
+          <w:sz w:val="16"/>
+          <w:szCs w:val="16"/>
+        </w:rPr>
+        <w:t>OIDO IZQUIERDO</w:t>
+      </w:r>
+      <w:r>
+        <w:rPr>
+          <w:rFonts w:ascii="Book Antiqua" w:hAnsi="Book Antiqua"/>
+          <w:sz w:val="16"/>
+          <w:szCs w:val="16"/>
+        </w:rPr>
+        <w:t>: NORMAL</w:t>
+      </w:r>
+    </w:p>
+    <w:p>
+      <w:pPr>
+        <w:spacing w:line="276" w:lineRule="auto"/>
+        <w:jc w:val="both"/>
+        <w:rPr>
+          <w:rFonts w:ascii="Book Antiqua" w:hAnsi="Book Antiqua"/>
+          <w:sz w:val="16"/>
+          <w:szCs w:val="16"/>
+        </w:rPr>
+      </w:pPr>
+      <w:r>
+        <w:rPr>
+          <w:rFonts w:ascii="Book Antiqua" w:hAnsi="Book Antiqua"/>
+          <w:b/>
+          <w:sz w:val="16"/>
+          <w:szCs w:val="16"/>
+        </w:rPr>
+        <w:t>FOSA NASAL DERECHA</w:t>
+      </w:r>
+    </w:p>
+    <w:p>
+      <w:pPr>
+        <w:spacing w:line="276" w:lineRule="auto"/>
+        <w:jc w:val="both"/>
+        <w:rPr>
+          <w:rFonts w:ascii="Book Antiqua" w:hAnsi="Book Antiqua"/>
+          <w:sz w:val="16"/>
+          <w:szCs w:val="16"/>
+        </w:rPr>
+      </w:pPr>
+      <w:r>
+        <w:rPr>
+          <w:rFonts w:ascii="Book Antiqua" w:hAnsi="Book Antiqua"/>
+          <w:sz w:val="16"/>
+          <w:szCs w:val="16"/>
+        </w:rPr>
+        <w:t>VESTIBULO NASAL Y VALVULA: NORMAL</w:t>
+      </w:r>
+    </w:p>
+    <w:p>
+      <w:pPr>
+        <w:spacing w:line="276" w:lineRule="auto"/>
+        <w:jc w:val="both"/>
+        <w:rPr>
+          <w:rFonts w:ascii="Book Antiqua" w:hAnsi="Book Antiqua"/>
+          <w:sz w:val="16"/>
+          <w:szCs w:val="16"/>
+        </w:rPr>
+      </w:pPr>
+      <w:r>
+        <w:rPr>
+          <w:rFonts w:ascii="Book Antiqua" w:hAnsi="Book Antiqua"/>
+          <w:sz w:val="16"/>
+          <w:szCs w:val="16"/>
+        </w:rPr>
+        <w:t>MEATO INFERIOR: NORMAL</w:t>
+      </w:r>
+    </w:p>
+    <w:p>
+      <w:pPr>
+        <w:spacing w:line="276" w:lineRule="auto"/>
+        <w:jc w:val="both"/>
+        <w:rPr>
+          <w:rFonts w:ascii="Book Antiqua" w:hAnsi="Book Antiqua"/>
+          <w:sz w:val="16"/>
+          <w:szCs w:val="16"/>
+        </w:rPr>
+      </w:pPr>
+      <w:r>
+        <w:rPr>
+          <w:rFonts w:ascii="Book Antiqua" w:hAnsi="Book Antiqua"/>
+          <w:sz w:val="16"/>
+          <w:szCs w:val="16"/>
+        </w:rPr>
+        <w:t>CORNETE INFERIOR: VIOLACEO</w:t>
+      </w:r>
+    </w:p>
+    <w:p>
+      <w:pPr>
+        <w:spacing w:line="276" w:lineRule="auto"/>
+        <w:jc w:val="both"/>
+        <w:rPr>
+          <w:rFonts w:ascii="Book Antiqua" w:hAnsi="Book Antiqua"/>
+          <w:sz w:val="16"/>
+          <w:szCs w:val="16"/>
+        </w:rPr>
+      </w:pPr>
+      <w:r>
+        <w:rPr>
+          <w:rFonts w:ascii="Book Antiqua" w:hAnsi="Book Antiqua"/>
+          <w:sz w:val="16"/>
+          <w:szCs w:val="16"/>
+        </w:rPr>
+        <w:t>COANA: NORMAL</w:t>
+      </w:r>
+    </w:p>
+    <w:p>
+      <w:pPr>
+        <w:spacing w:line="276" w:lineRule="auto"/>
+        <w:jc w:val="both"/>
+        <w:rPr>
+          <w:rFonts w:ascii="Book Antiqua" w:hAnsi="Book Antiqua"/>
+          <w:sz w:val="16"/>
+          <w:szCs w:val="16"/>
+        </w:rPr>
+      </w:pPr>
+      <w:r>
+        <w:rPr>
+          <w:rFonts w:ascii="Book Antiqua" w:hAnsi="Book Antiqua"/>
+          <w:sz w:val="16"/>
+          <w:szCs w:val="16"/>
+        </w:rPr>
+        <w:t>MEATO MEDIO: NORMAL</w:t>
+      </w:r>
+    </w:p>
+    <w:p>
+      <w:pPr>
+        <w:spacing w:line="276" w:lineRule="auto"/>
+        <w:jc w:val="both"/>
+        <w:rPr>
+          <w:rFonts w:ascii="Book Antiqua" w:hAnsi="Book Antiqua"/>
+          <w:sz w:val="16"/>
+          <w:szCs w:val="16"/>
+        </w:rPr>
+      </w:pPr>
+      <w:r>
+        <w:rPr>
+          <w:rFonts w:ascii="Book Antiqua" w:hAnsi="Book Antiqua"/>
+          <w:sz w:val="16"/>
+          <w:szCs w:val="16"/>
+        </w:rPr>
+        <w:t>CORNETE MEDIO: NORMAL</w:t>
+      </w:r>
+    </w:p>
+    <w:p>
+      <w:pPr>
+        <w:spacing w:line="276" w:lineRule="auto"/>
+        <w:jc w:val="both"/>
+        <w:rPr>
+          <w:rFonts w:ascii="Book Antiqua" w:hAnsi="Book Antiqua"/>
+          <w:sz w:val="16"/>
+          <w:szCs w:val="16"/>
+        </w:rPr>
+      </w:pPr>
+      <w:r>
+        <w:rPr>
+          <w:rFonts w:ascii="Book Antiqua" w:hAnsi="Book Antiqua"/>
+          <w:sz w:val="16"/>
+          <w:szCs w:val="16"/>
+        </w:rPr>
+        <w:t>CORNETE SUPERIOR: NORMAL</w:t>
+      </w:r>
+    </w:p>
+    <w:p>
+      <w:pPr>
+        <w:spacing w:line="276" w:lineRule="auto"/>
+        <w:jc w:val="both"/>
+        <w:rPr>
+          <w:rFonts w:ascii="Book Antiqua" w:hAnsi="Book Antiqua"/>
+          <w:sz w:val="16"/>
+          <w:szCs w:val="16"/>
+        </w:rPr>
+      </w:pPr>
+      <w:r>
+        <w:rPr>
+          <w:rFonts w:ascii="Book Antiqua" w:hAnsi="Book Antiqua"/>
+          <w:sz w:val="16"/>
+          <w:szCs w:val="16"/>
+        </w:rPr>
+        <w:t>TECHO NASAL: NORMAL</w:t>
+      </w:r>
+    </w:p>
+    <w:p>
+      <w:pPr>
+        <w:spacing w:line="276" w:lineRule="auto"/>
+        <w:jc w:val="both"/>
+        <w:rPr>
+          <w:rFonts w:ascii="Book Antiqua" w:hAnsi="Book Antiqua"/>
+          <w:sz w:val="16"/>
+          <w:szCs w:val="16"/>
+        </w:rPr>
+      </w:pPr>
+      <w:r>
+        <w:rPr>
+          <w:rFonts w:ascii="Book Antiqua" w:hAnsi="Book Antiqua"/>
+          <w:sz w:val="16"/>
+          <w:szCs w:val="16"/>
+        </w:rPr>
+        <w:t>RESCESO OLFATORIO: NORMAL</w:t>
+      </w:r>
+    </w:p>
+    <w:p>
+      <w:pPr>
+        <w:spacing w:line="276" w:lineRule="auto"/>
+        <w:jc w:val="both"/>
+        <w:rPr>
+          <w:rFonts w:ascii="Book Antiqua" w:hAnsi="Book Antiqua"/>
+          <w:sz w:val="16"/>
+          <w:szCs w:val="16"/>
+        </w:rPr>
+      </w:pPr>
+      <w:r>
+        <w:rPr>
+          <w:rFonts w:ascii="Book Antiqua" w:hAnsi="Book Antiqua"/>
+          <w:sz w:val="16"/>
+          <w:szCs w:val="16"/>
+        </w:rPr>
+        <w:t>SEPTO: CENTRAL</w:t>
+      </w:r>
+    </w:p>
+    <w:p>
+      <w:pPr>
+        <w:spacing w:line="276" w:lineRule="auto"/>
+        <w:jc w:val="both"/>
+        <w:rPr>
+          <w:rFonts w:ascii="Book Antiqua" w:hAnsi="Book Antiqua"/>
+          <w:sz w:val="16"/>
+          <w:szCs w:val="16"/>
+        </w:rPr>
+      </w:pPr>
+      <w:r>
+        <w:rPr>
+          <w:rFonts w:ascii="Book Antiqua" w:hAnsi="Book Antiqua"/>
+          <w:sz w:val="16"/>
+          <w:szCs w:val="16"/>
+        </w:rPr>
+        <w:t>PARED OSEA DE PIRAMIDE NASAL: NORMAL</w:t>
+      </w:r>
+    </w:p>
+    <w:p>
+      <w:pPr>
+        <w:spacing w:line="276" w:lineRule="auto"/>
+        <w:jc w:val="both"/>
+        <w:rPr>
+          <w:rFonts w:ascii="Book Antiqua" w:hAnsi="Book Antiqua"/>
+          <w:sz w:val="16"/>
+          <w:szCs w:val="16"/>
+        </w:rPr>
+      </w:pPr>
+      <w:r>
+        <w:rPr>
+          <w:rFonts w:ascii="Book Antiqua" w:hAnsi="Book Antiqua"/>
+          <w:b/>
+          <w:sz w:val="16"/>
+          <w:szCs w:val="16"/>
+        </w:rPr>
+        <w:t>FOSA NASAL IZQUIERDA</w:t>
+      </w:r>
+    </w:p>
+    <w:p>
+      <w:pPr>
+        <w:spacing w:line="276" w:lineRule="auto"/>
+        <w:jc w:val="both"/>
+        <w:rPr>
+          <w:rFonts w:ascii="Book Antiqua" w:hAnsi="Book Antiqua"/>
+          <w:sz w:val="16"/>
+          <w:szCs w:val="16"/>
+        </w:rPr>
+      </w:pPr>
+      <w:r>
+        <w:rPr>
+          <w:rFonts w:ascii="Book Antiqua" w:hAnsi="Book Antiqua"/>
+          <w:sz w:val="16"/>
+          <w:szCs w:val="16"/>
+        </w:rPr>
+        <w:t>VESTIBULO NASAL Y VALVULA: NORMAL</w:t>
+      </w:r>
+    </w:p>
+    <w:p>
+      <w:pPr>
+        <w:spacing w:line="276" w:lineRule="auto"/>
+        <w:jc w:val="both"/>
+        <w:rPr>
+          <w:rFonts w:ascii="Book Antiqua" w:hAnsi="Book Antiqua"/>
+          <w:sz w:val="16"/>
+          <w:szCs w:val="16"/>
+        </w:rPr>
+      </w:pPr>
+      <w:r>
+        <w:rPr>
+          <w:rFonts w:ascii="Book Antiqua" w:hAnsi="Book Antiqua"/>
+          <w:sz w:val="16"/>
+          <w:szCs w:val="16"/>
+        </w:rPr>
+        <w:t>MEATO INFERIOR: NORMAL</w:t>
+      </w:r>
+    </w:p>
+    <w:p>
+      <w:pPr>
+        <w:spacing w:line="276" w:lineRule="auto"/>
+        <w:jc w:val="both"/>
+        <w:rPr>
+          <w:rFonts w:ascii="Book Antiqua" w:hAnsi="Book Antiqua"/>
+          <w:sz w:val="16"/>
+          <w:szCs w:val="16"/>
+        </w:rPr>
+      </w:pPr>
+      <w:r>
+        <w:rPr>
+          <w:rFonts w:ascii="Book Antiqua" w:hAnsi="Book Antiqua"/>
+          <w:sz w:val="16"/>
+          <w:szCs w:val="16"/>
+        </w:rPr>
+        <w:t>CORNETE INFERIOR: VIOLACEO</w:t>
+      </w:r>
+    </w:p>
+    <w:p>
+      <w:pPr>
+        <w:spacing w:line="276" w:lineRule="auto"/>
+        <w:jc w:val="both"/>
+        <w:rPr>
+          <w:rFonts w:ascii="Book Antiqua" w:hAnsi="Book Antiqua"/>
+          <w:sz w:val="16"/>
+          <w:szCs w:val="16"/>
+        </w:rPr>
+      </w:pPr>
+      <w:r>
+        <w:rPr>
+          <w:rFonts w:ascii="Book Antiqua" w:hAnsi="Book Antiqua"/>
+          <w:sz w:val="16"/>
+          <w:szCs w:val="16"/>
+        </w:rPr>
+        <w:t>COANA: NORMAL</w:t>
+      </w:r>
+    </w:p>
+    <w:p>
+      <w:pPr>
+        <w:spacing w:line="276" w:lineRule="auto"/>
+        <w:jc w:val="both"/>
+        <w:rPr>
+          <w:rFonts w:ascii="Book Antiqua" w:hAnsi="Book Antiqua"/>
+          <w:sz w:val="16"/>
+          <w:szCs w:val="16"/>
+        </w:rPr>
+      </w:pPr>
+      <w:r>
+        <w:rPr>
+          <w:rFonts w:ascii="Book Antiqua" w:hAnsi="Book Antiqua"/>
+          <w:sz w:val="16"/>
+          <w:szCs w:val="16"/>
+        </w:rPr>
+        <w:t>MEATO MEDIO: NORMAL</w:t>
+      </w:r>
+    </w:p>
+    <w:p>
+      <w:pPr>
+        <w:spacing w:line="276" w:lineRule="auto"/>
+        <w:jc w:val="both"/>
+        <w:rPr>
+          <w:rFonts w:ascii="Book Antiqua" w:hAnsi="Book Antiqua"/>
+          <w:sz w:val="16"/>
+          <w:szCs w:val="16"/>
+        </w:rPr>
+      </w:pPr>
+      <w:r>
+        <w:rPr>
+          <w:rFonts w:ascii="Book Antiqua" w:hAnsi="Book Antiqua"/>
+          <w:sz w:val="16"/>
+          <w:szCs w:val="16"/>
+        </w:rPr>
+        <w:t>CORNETE MEDIO: NORMAL</w:t>
+      </w:r>
+    </w:p>
+    <w:p>
+      <w:pPr>
+        <w:spacing w:line="276" w:lineRule="auto"/>
+        <w:jc w:val="both"/>
+        <w:rPr>
+          <w:rFonts w:ascii="Book Antiqua" w:hAnsi="Book Antiqua"/>
+          <w:sz w:val="16"/>
+          <w:szCs w:val="16"/>
+        </w:rPr>
+      </w:pPr>
+      <w:r>
+        <w:rPr>
+          <w:rFonts w:ascii="Book Antiqua" w:hAnsi="Book Antiqua"/>
+          <w:sz w:val="16"/>
+          <w:szCs w:val="16"/>
+        </w:rPr>
+        <w:t>CORNETE SUPERIOR: NORMAL</w:t>
+      </w:r>
+    </w:p>
+    <w:p>
+      <w:pPr>
+        <w:spacing w:line="276" w:lineRule="auto"/>
+        <w:jc w:val="both"/>
+        <w:rPr>
+          <w:rFonts w:ascii="Book Antiqua" w:hAnsi="Book Antiqua"/>
+          <w:sz w:val="16"/>
+          <w:szCs w:val="16"/>
+        </w:rPr>
+      </w:pPr>
+      <w:r>
+        <w:rPr>
+          <w:rFonts w:ascii="Book Antiqua" w:hAnsi="Book Antiqua"/>
+          <w:sz w:val="16"/>
+          <w:szCs w:val="16"/>
+        </w:rPr>
+        <w:t>TECHO NASAL: NORMAL</w:t>
+      </w:r>
+    </w:p>
+    <w:p>
+      <w:pPr>
+        <w:spacing w:line="276" w:lineRule="auto"/>
+        <w:jc w:val="both"/>
+        <w:rPr>
+          <w:rFonts w:ascii="Book Antiqua" w:hAnsi="Book Antiqua"/>
+          <w:sz w:val="16"/>
+          <w:szCs w:val="16"/>
+        </w:rPr>
+      </w:pPr>
+      <w:r>
+        <w:rPr>
+          <w:rFonts w:ascii="Book Antiqua" w:hAnsi="Book Antiqua"/>
+          <w:sz w:val="16"/>
+          <w:szCs w:val="16"/>
+        </w:rPr>
+        <w:t>RESCESO OLFATORIO: NORMAL</w:t>
+      </w:r>
+    </w:p>
+    <w:p>
+      <w:pPr>
+        <w:spacing w:line="276" w:lineRule="auto"/>
+        <w:jc w:val="both"/>
+        <w:rPr>
+          <w:rFonts w:ascii="Book Antiqua" w:hAnsi="Book Antiqua"/>
+          <w:sz w:val="16"/>
+          <w:szCs w:val="16"/>
+        </w:rPr>
+      </w:pPr>
+      <w:r>
+        <w:rPr>
+          <w:rFonts w:ascii="Book Antiqua" w:hAnsi="Book Antiqua"/>
+          <w:sz w:val="16"/>
+          <w:szCs w:val="16"/>
+        </w:rPr>
+        <w:t>SEPTO: CENTRAL</w:t>
+      </w:r>
+    </w:p>
+    <w:p>
+      <w:pPr>
+        <w:spacing w:line="276" w:lineRule="auto"/>
+        <w:jc w:val="both"/>
+        <w:rPr>
+          <w:rFonts w:ascii="Book Antiqua" w:hAnsi="Book Antiqua"/>
+          <w:sz w:val="16"/>
+          <w:szCs w:val="16"/>
+        </w:rPr>
+      </w:pPr>
+      <w:r>
+        <w:rPr>
+          <w:rFonts w:ascii="Book Antiqua" w:hAnsi="Book Antiqua"/>
+          <w:sz w:val="16"/>
+          <w:szCs w:val="16"/>
+        </w:rPr>
+        <w:t>PARED OSEA DE PIRAMIDE NASAL: NORMAL</w:t>
+      </w:r>
+    </w:p>
+    <w:p>
+      <w:pPr>
+        <w:spacing w:line="276" w:lineRule="auto"/>
+        <w:jc w:val="both"/>
+        <w:rPr>
+          <w:rFonts w:ascii="Book Antiqua" w:hAnsi="Book Antiqua"/>
+          <w:sz w:val="16"/>
+          <w:szCs w:val="16"/>
+        </w:rPr>
+      </w:pPr>
+      <w:r>
+        <w:rPr>
+          <w:rFonts w:ascii="Book Antiqua" w:hAnsi="Book Antiqua"/>
+          <w:b/>
+          <w:sz w:val="16"/>
+          <w:szCs w:val="16"/>
+        </w:rPr>
+        <w:t>NASOFARINGE</w:t>
+      </w:r>
+      <w:r>
+        <w:rPr>
+          <w:rFonts w:ascii="Book Antiqua" w:hAnsi="Book Antiqua"/>
+          <w:sz w:val="16"/>
+          <w:szCs w:val="16"/>
+        </w:rPr>
+        <w:t>: NORMAL</w:t>
+      </w:r>
+    </w:p>
+    <w:p>
+      <w:pPr>
+        <w:spacing w:line="276" w:lineRule="auto"/>
+        <w:jc w:val="both"/>
+        <w:rPr>
+          <w:rFonts w:ascii="Book Antiqua" w:hAnsi="Book Antiqua"/>
+          <w:sz w:val="16"/>
+          <w:szCs w:val="16"/>
+        </w:rPr>
+      </w:pPr>
+      <w:r>
+        <w:rPr>
+          <w:rFonts w:ascii="Book Antiqua" w:hAnsi="Book Antiqua"/>
+          <w:b/>
+          <w:sz w:val="16"/>
+          <w:szCs w:val="16"/>
+        </w:rPr>
+        <w:t>CAVIDAD ORAL</w:t>
+      </w:r>
+      <w:r>
+        <w:rPr>
+          <w:rFonts w:ascii="Book Antiqua" w:hAnsi="Book Antiqua"/>
+          <w:sz w:val="16"/>
+          <w:szCs w:val="16"/>
+        </w:rPr>
+        <w:t xml:space="preserve"> : NORMAL</w:t>
+      </w:r>
+    </w:p>
+    <w:p>
+      <w:pPr>
+        <w:spacing w:line="276" w:lineRule="auto"/>
+        <w:jc w:val="both"/>
+        <w:rPr>
+          <w:rFonts w:ascii="Book Antiqua" w:hAnsi="Book Antiqua"/>
+          <w:sz w:val="16"/>
+          <w:szCs w:val="16"/>
+        </w:rPr>
+      </w:pPr>
+      <w:r>
+        <w:rPr>
+          <w:rFonts w:ascii="Book Antiqua" w:hAnsi="Book Antiqua"/>
+          <w:b/>
+          <w:sz w:val="16"/>
+          <w:szCs w:val="16"/>
+        </w:rPr>
+        <w:t>OROFARINGE</w:t>
+      </w:r>
+      <w:r>
+        <w:rPr>
+          <w:rFonts w:ascii="Book Antiqua" w:hAnsi="Book Antiqua"/>
+          <w:sz w:val="16"/>
+          <w:szCs w:val="16"/>
+        </w:rPr>
+        <w:t>: NORMAL</w:t>
+      </w:r>
+    </w:p>
+    <w:p>
+      <w:pPr>
+        <w:spacing w:line="276" w:lineRule="auto"/>
+        <w:jc w:val="both"/>
+        <w:rPr>
+          <w:rFonts w:ascii="Book Antiqua" w:hAnsi="Book Antiqua"/>
+          <w:sz w:val="16"/>
+          <w:szCs w:val="16"/>
+        </w:rPr>
+      </w:pPr>
+      <w:r>
+        <w:rPr>
+          <w:rFonts w:ascii="Book Antiqua" w:hAnsi="Book Antiqua"/>
+          <w:b/>
+          <w:sz w:val="16"/>
+          <w:szCs w:val="16"/>
+        </w:rPr>
+        <w:t>HIPOFARINGE</w:t>
+      </w:r>
+      <w:r>
+        <w:rPr>
+          <w:rFonts w:ascii="Book Antiqua" w:hAnsi="Book Antiqua"/>
+          <w:sz w:val="16"/>
+          <w:szCs w:val="16"/>
+        </w:rPr>
+        <w:t>: NORMAL</w:t>
+      </w:r>
+    </w:p>
+    <w:p>
+      <w:pPr>
+        <w:spacing w:line="276" w:lineRule="auto"/>
+        <w:jc w:val="both"/>
+        <w:rPr>
+          <w:rFonts w:ascii="Book Antiqua" w:hAnsi="Book Antiqua"/>
+          <w:sz w:val="16"/>
+          <w:szCs w:val="16"/>
+        </w:rPr>
+      </w:pPr>
+      <w:r>
+        <w:rPr>
+          <w:rFonts w:ascii="Book Antiqua" w:hAnsi="Book Antiqua"/>
+          <w:b/>
+          <w:sz w:val="16"/>
+          <w:szCs w:val="16"/>
+        </w:rPr>
+        <w:t>LARINGE</w:t>
+      </w:r>
+      <w:r>
+        <w:rPr>
+          <w:rFonts w:ascii="Book Antiqua" w:hAnsi="Book Antiqua"/>
+          <w:sz w:val="16"/>
+          <w:szCs w:val="16"/>
+        </w:rPr>
+        <w:t>: NORMAL</w:t>
+      </w:r>
+    </w:p>
+    <w:p>
+      <w:pPr>
+        <w:spacing w:line="276" w:lineRule="auto"/>
+        <w:jc w:val="both"/>
+        <w:rPr>
+          <w:rFonts w:ascii="Book Antiqua" w:hAnsi="Book Antiqua"/>
+          <w:sz w:val="16"/>
+          <w:szCs w:val="16"/>
+        </w:rPr>
+      </w:pPr>
+      <w:r>
+        <w:rPr>
+          <w:rFonts w:ascii="Book Antiqua" w:hAnsi="Book Antiqua"/>
+          <w:sz w:val="16"/>
+          <w:szCs w:val="16"/>
+        </w:rPr>
+        <w:t>OTOEMISIONES ACUSTICAS: PRESENTES EN AMBOS OIDOS.</w:t>
+      </w:r>
+    </w:p>
+    <w:p>
+      <w:pPr>
+        <w:jc w:val="both"/>
+        <w:rPr>
+          <w:rFonts w:ascii="Book Antiqua" w:hAnsi="Book Antiqua"/>
+          <w:sz w:val="20"/>
+          <w:szCs w:val="20"/>
+        </w:rPr>
+      </w:pPr>
       <w:r>
         <w:rPr>
           <w:rFonts w:ascii="Book Antiqua" w:hAnsi="Book Antiqua"/>

</xml_diff>